<commit_message>
commit after completing the notebooks, presentation and reports
</commit_message>
<xml_diff>
--- a/Model Metrics/[Mehdi Salehi]Capstone Two_Model Metrics.docx
+++ b/Model Metrics/[Mehdi Salehi]Capstone Two_Model Metrics.docx
@@ -26,7 +26,7 @@
           <w:highlight w:val="white"/>
           <w:rtl w:val="0"/>
         </w:rPr>
-        <w:t xml:space="preserve">It can be seen that tuned XtremeGB and RandomForest are the best models of all, resulting in the highest R-squarred value and lowest MAE and MAPE values. </w:t>
+        <w:t xml:space="preserve">The final model features, parameters, hyperparameters, and performance:</w:t>
       </w:r>
     </w:p>
     <w:p>
@@ -39,6 +39,57 @@
         </w:pBdr>
         <w:shd w:fill="ffffff" w:val="clear"/>
         <w:spacing w:line="240" w:lineRule="auto"/>
+        <w:jc w:val="both"/>
+        <w:rPr>
+          <w:sz w:val="21"/>
+          <w:szCs w:val="21"/>
+          <w:highlight w:val="white"/>
+        </w:rPr>
+      </w:pPr>
+      <w:r>
+        <w:rPr>
+          <w:rtl w:val="0"/>
+        </w:rPr>
+      </w:r>
+    </w:p>
+    <w:p>
+      <w:pPr>
+        <w:pBdr>
+          <w:top w:color="auto" w:space="0" w:sz="0" w:val="none"/>
+          <w:bottom w:color="auto" w:space="0" w:sz="0" w:val="none"/>
+          <w:right w:color="auto" w:space="0" w:sz="0" w:val="none"/>
+          <w:between w:color="auto" w:space="0" w:sz="0" w:val="none"/>
+        </w:pBdr>
+        <w:shd w:fill="ffffff" w:val="clear"/>
+        <w:spacing w:line="240" w:lineRule="auto"/>
+        <w:jc w:val="both"/>
+        <w:rPr>
+          <w:sz w:val="21"/>
+          <w:szCs w:val="21"/>
+          <w:highlight w:val="white"/>
+        </w:rPr>
+      </w:pPr>
+      <w:r>
+        <w:rPr>
+          <w:sz w:val="21"/>
+          <w:szCs w:val="21"/>
+          <w:highlight w:val="white"/>
+          <w:rtl w:val="0"/>
+        </w:rPr>
+        <w:t xml:space="preserve">The table below is a summary of the models' performance. Tuned XGB is the best model. </w:t>
+      </w:r>
+    </w:p>
+    <w:p>
+      <w:pPr>
+        <w:pBdr>
+          <w:top w:color="auto" w:space="0" w:sz="0" w:val="none"/>
+          <w:bottom w:color="auto" w:space="0" w:sz="0" w:val="none"/>
+          <w:right w:color="auto" w:space="0" w:sz="0" w:val="none"/>
+          <w:between w:color="auto" w:space="0" w:sz="0" w:val="none"/>
+        </w:pBdr>
+        <w:shd w:fill="ffffff" w:val="clear"/>
+        <w:spacing w:line="240" w:lineRule="auto"/>
+        <w:jc w:val="both"/>
         <w:rPr>
           <w:sz w:val="21"/>
           <w:szCs w:val="21"/>
@@ -1218,6 +1269,605 @@
         <w:jc w:val="both"/>
         <w:rPr/>
       </w:pPr>
+      <w:r>
+        <w:rPr>
+          <w:rtl w:val="0"/>
+        </w:rPr>
+      </w:r>
+    </w:p>
+    <w:p>
+      <w:pPr>
+        <w:pBdr>
+          <w:top w:color="auto" w:space="0" w:sz="0" w:val="none"/>
+          <w:bottom w:color="auto" w:space="0" w:sz="0" w:val="none"/>
+          <w:right w:color="auto" w:space="0" w:sz="0" w:val="none"/>
+          <w:between w:color="auto" w:space="0" w:sz="0" w:val="none"/>
+        </w:pBdr>
+        <w:shd w:fill="ffffff" w:val="clear"/>
+        <w:spacing w:line="240" w:lineRule="auto"/>
+        <w:jc w:val="both"/>
+        <w:rPr/>
+      </w:pPr>
+      <w:r>
+        <w:rPr>
+          <w:rtl w:val="0"/>
+        </w:rPr>
+      </w:r>
+    </w:p>
+    <w:p>
+      <w:pPr>
+        <w:keepNext w:val="0"/>
+        <w:keepLines w:val="0"/>
+        <w:pageBreakBefore w:val="0"/>
+        <w:widowControl w:val="1"/>
+        <w:pBdr>
+          <w:top w:color="auto" w:space="0" w:sz="0" w:val="none"/>
+          <w:left w:space="0" w:sz="0" w:val="nil"/>
+          <w:bottom w:color="auto" w:space="0" w:sz="0" w:val="none"/>
+          <w:right w:color="auto" w:space="0" w:sz="0" w:val="none"/>
+          <w:between w:color="auto" w:space="0" w:sz="0" w:val="none"/>
+        </w:pBdr>
+        <w:shd w:fill="ffffff" w:val="clear"/>
+        <w:spacing w:after="0" w:before="0" w:line="240" w:lineRule="auto"/>
+        <w:ind w:left="0" w:right="0" w:firstLine="0"/>
+        <w:jc w:val="both"/>
+        <w:rPr>
+          <w:sz w:val="21"/>
+          <w:szCs w:val="21"/>
+          <w:highlight w:val="white"/>
+        </w:rPr>
+      </w:pPr>
+      <w:r>
+        <w:rPr>
+          <w:sz w:val="21"/>
+          <w:szCs w:val="21"/>
+          <w:highlight w:val="white"/>
+          <w:rtl w:val="0"/>
+        </w:rPr>
+        <w:t xml:space="preserve">Base Model hyperparameters:</w:t>
+      </w:r>
+    </w:p>
+    <w:p>
+      <w:pPr>
+        <w:keepNext w:val="0"/>
+        <w:keepLines w:val="0"/>
+        <w:pageBreakBefore w:val="0"/>
+        <w:widowControl w:val="1"/>
+        <w:pBdr>
+          <w:top w:color="auto" w:space="0" w:sz="0" w:val="none"/>
+          <w:left w:space="0" w:sz="0" w:val="nil"/>
+          <w:bottom w:color="auto" w:space="0" w:sz="0" w:val="none"/>
+          <w:right w:color="auto" w:space="0" w:sz="0" w:val="none"/>
+          <w:between w:color="auto" w:space="0" w:sz="0" w:val="none"/>
+        </w:pBdr>
+        <w:shd w:fill="ffffff" w:val="clear"/>
+        <w:spacing w:after="0" w:before="0" w:line="240" w:lineRule="auto"/>
+        <w:ind w:left="0" w:right="0" w:firstLine="0"/>
+        <w:jc w:val="both"/>
+        <w:rPr>
+          <w:sz w:val="21"/>
+          <w:szCs w:val="21"/>
+          <w:highlight w:val="white"/>
+        </w:rPr>
+      </w:pPr>
+      <w:r>
+        <w:rPr>
+          <w:rtl w:val="0"/>
+        </w:rPr>
+      </w:r>
+    </w:p>
+    <w:p>
+      <w:pPr>
+        <w:keepNext w:val="0"/>
+        <w:keepLines w:val="0"/>
+        <w:pageBreakBefore w:val="0"/>
+        <w:widowControl w:val="1"/>
+        <w:pBdr>
+          <w:top w:color="auto" w:space="0" w:sz="0" w:val="none"/>
+          <w:left w:space="0" w:sz="0" w:val="nil"/>
+          <w:bottom w:color="auto" w:space="0" w:sz="0" w:val="none"/>
+          <w:right w:color="auto" w:space="0" w:sz="0" w:val="none"/>
+          <w:between w:color="auto" w:space="0" w:sz="0" w:val="none"/>
+        </w:pBdr>
+        <w:shd w:fill="ffffff" w:val="clear"/>
+        <w:spacing w:after="0" w:before="0" w:line="240" w:lineRule="auto"/>
+        <w:ind w:left="0" w:right="0" w:firstLine="0"/>
+        <w:jc w:val="both"/>
+        <w:rPr>
+          <w:sz w:val="21"/>
+          <w:szCs w:val="21"/>
+          <w:highlight w:val="white"/>
+        </w:rPr>
+      </w:pPr>
+      <w:r>
+        <w:rPr>
+          <w:sz w:val="21"/>
+          <w:szCs w:val="21"/>
+          <w:highlight w:val="white"/>
+          <w:rtl w:val="0"/>
+        </w:rPr>
+        <w:t xml:space="preserve">n_estimators = 100</w:t>
+      </w:r>
+    </w:p>
+    <w:p>
+      <w:pPr>
+        <w:keepNext w:val="0"/>
+        <w:keepLines w:val="0"/>
+        <w:pageBreakBefore w:val="0"/>
+        <w:widowControl w:val="1"/>
+        <w:pBdr>
+          <w:top w:color="auto" w:space="0" w:sz="0" w:val="none"/>
+          <w:left w:space="0" w:sz="0" w:val="nil"/>
+          <w:bottom w:color="auto" w:space="0" w:sz="0" w:val="none"/>
+          <w:right w:color="auto" w:space="0" w:sz="0" w:val="none"/>
+          <w:between w:color="auto" w:space="0" w:sz="0" w:val="none"/>
+        </w:pBdr>
+        <w:shd w:fill="ffffff" w:val="clear"/>
+        <w:spacing w:after="0" w:before="0" w:line="240" w:lineRule="auto"/>
+        <w:ind w:left="0" w:right="0" w:firstLine="0"/>
+        <w:jc w:val="both"/>
+        <w:rPr>
+          <w:sz w:val="21"/>
+          <w:szCs w:val="21"/>
+          <w:highlight w:val="white"/>
+        </w:rPr>
+      </w:pPr>
+      <w:r>
+        <w:rPr>
+          <w:sz w:val="21"/>
+          <w:szCs w:val="21"/>
+          <w:highlight w:val="white"/>
+          <w:rtl w:val="0"/>
+        </w:rPr>
+        <w:t xml:space="preserve">max_depth = 6 </w:t>
+      </w:r>
+    </w:p>
+    <w:p>
+      <w:pPr>
+        <w:keepNext w:val="0"/>
+        <w:keepLines w:val="0"/>
+        <w:pageBreakBefore w:val="0"/>
+        <w:widowControl w:val="1"/>
+        <w:pBdr>
+          <w:top w:color="auto" w:space="0" w:sz="0" w:val="none"/>
+          <w:left w:space="0" w:sz="0" w:val="nil"/>
+          <w:bottom w:color="auto" w:space="0" w:sz="0" w:val="none"/>
+          <w:right w:color="auto" w:space="0" w:sz="0" w:val="none"/>
+          <w:between w:color="auto" w:space="0" w:sz="0" w:val="none"/>
+        </w:pBdr>
+        <w:shd w:fill="ffffff" w:val="clear"/>
+        <w:spacing w:after="0" w:before="0" w:line="240" w:lineRule="auto"/>
+        <w:ind w:left="0" w:right="0" w:firstLine="0"/>
+        <w:jc w:val="both"/>
+        <w:rPr>
+          <w:sz w:val="21"/>
+          <w:szCs w:val="21"/>
+          <w:highlight w:val="white"/>
+        </w:rPr>
+      </w:pPr>
+      <w:r>
+        <w:rPr>
+          <w:sz w:val="21"/>
+          <w:szCs w:val="21"/>
+          <w:highlight w:val="white"/>
+          <w:rtl w:val="0"/>
+        </w:rPr>
+        <w:t xml:space="preserve">learning_rate = 0.3</w:t>
+      </w:r>
+    </w:p>
+    <w:p>
+      <w:pPr>
+        <w:keepNext w:val="0"/>
+        <w:keepLines w:val="0"/>
+        <w:pageBreakBefore w:val="0"/>
+        <w:widowControl w:val="1"/>
+        <w:pBdr>
+          <w:top w:color="auto" w:space="0" w:sz="0" w:val="none"/>
+          <w:left w:space="0" w:sz="0" w:val="nil"/>
+          <w:bottom w:color="auto" w:space="0" w:sz="0" w:val="none"/>
+          <w:right w:color="auto" w:space="0" w:sz="0" w:val="none"/>
+          <w:between w:color="auto" w:space="0" w:sz="0" w:val="none"/>
+        </w:pBdr>
+        <w:shd w:fill="ffffff" w:val="clear"/>
+        <w:spacing w:after="0" w:before="0" w:line="240" w:lineRule="auto"/>
+        <w:ind w:left="0" w:right="0" w:firstLine="0"/>
+        <w:jc w:val="both"/>
+        <w:rPr>
+          <w:sz w:val="21"/>
+          <w:szCs w:val="21"/>
+          <w:highlight w:val="white"/>
+        </w:rPr>
+      </w:pPr>
+      <w:r>
+        <w:rPr>
+          <w:sz w:val="21"/>
+          <w:szCs w:val="21"/>
+          <w:highlight w:val="white"/>
+          <w:rtl w:val="0"/>
+        </w:rPr>
+        <w:t xml:space="preserve">colsample_bytree = 1</w:t>
+      </w:r>
+    </w:p>
+    <w:p>
+      <w:pPr>
+        <w:keepNext w:val="0"/>
+        <w:keepLines w:val="0"/>
+        <w:pageBreakBefore w:val="0"/>
+        <w:widowControl w:val="1"/>
+        <w:pBdr>
+          <w:top w:color="auto" w:space="0" w:sz="0" w:val="none"/>
+          <w:left w:space="0" w:sz="0" w:val="nil"/>
+          <w:bottom w:color="auto" w:space="0" w:sz="0" w:val="none"/>
+          <w:right w:color="auto" w:space="0" w:sz="0" w:val="none"/>
+          <w:between w:color="auto" w:space="0" w:sz="0" w:val="none"/>
+        </w:pBdr>
+        <w:shd w:fill="ffffff" w:val="clear"/>
+        <w:spacing w:after="0" w:before="0" w:line="240" w:lineRule="auto"/>
+        <w:ind w:left="0" w:right="0" w:firstLine="0"/>
+        <w:jc w:val="both"/>
+        <w:rPr>
+          <w:sz w:val="21"/>
+          <w:szCs w:val="21"/>
+          <w:highlight w:val="white"/>
+        </w:rPr>
+      </w:pPr>
+      <w:r>
+        <w:rPr>
+          <w:sz w:val="21"/>
+          <w:szCs w:val="21"/>
+          <w:highlight w:val="white"/>
+          <w:rtl w:val="0"/>
+        </w:rPr>
+        <w:t xml:space="preserve">colsample_bylevel = 1</w:t>
+      </w:r>
+    </w:p>
+    <w:p>
+      <w:pPr>
+        <w:keepNext w:val="0"/>
+        <w:keepLines w:val="0"/>
+        <w:pageBreakBefore w:val="0"/>
+        <w:widowControl w:val="1"/>
+        <w:pBdr>
+          <w:top w:color="auto" w:space="0" w:sz="0" w:val="none"/>
+          <w:left w:space="0" w:sz="0" w:val="nil"/>
+          <w:bottom w:color="auto" w:space="0" w:sz="0" w:val="none"/>
+          <w:right w:color="auto" w:space="0" w:sz="0" w:val="none"/>
+          <w:between w:color="auto" w:space="0" w:sz="0" w:val="none"/>
+        </w:pBdr>
+        <w:shd w:fill="ffffff" w:val="clear"/>
+        <w:spacing w:after="0" w:before="0" w:line="240" w:lineRule="auto"/>
+        <w:ind w:left="0" w:right="0" w:firstLine="0"/>
+        <w:jc w:val="both"/>
+        <w:rPr>
+          <w:sz w:val="21"/>
+          <w:szCs w:val="21"/>
+          <w:highlight w:val="white"/>
+        </w:rPr>
+      </w:pPr>
+      <w:r>
+        <w:rPr>
+          <w:rtl w:val="0"/>
+        </w:rPr>
+      </w:r>
+    </w:p>
+    <w:p>
+      <w:pPr>
+        <w:keepNext w:val="0"/>
+        <w:keepLines w:val="0"/>
+        <w:pageBreakBefore w:val="0"/>
+        <w:widowControl w:val="1"/>
+        <w:pBdr>
+          <w:top w:color="auto" w:space="0" w:sz="0" w:val="none"/>
+          <w:left w:space="0" w:sz="0" w:val="nil"/>
+          <w:bottom w:color="auto" w:space="0" w:sz="0" w:val="none"/>
+          <w:right w:color="auto" w:space="0" w:sz="0" w:val="none"/>
+          <w:between w:color="auto" w:space="0" w:sz="0" w:val="none"/>
+        </w:pBdr>
+        <w:shd w:fill="ffffff" w:val="clear"/>
+        <w:spacing w:after="0" w:before="0" w:line="240" w:lineRule="auto"/>
+        <w:ind w:left="0" w:right="0" w:firstLine="0"/>
+        <w:jc w:val="both"/>
+        <w:rPr>
+          <w:sz w:val="21"/>
+          <w:szCs w:val="21"/>
+          <w:highlight w:val="white"/>
+        </w:rPr>
+      </w:pPr>
+      <w:r>
+        <w:rPr>
+          <w:sz w:val="21"/>
+          <w:szCs w:val="21"/>
+          <w:highlight w:val="white"/>
+          <w:rtl w:val="0"/>
+        </w:rPr>
+        <w:t xml:space="preserve">Tuned Model hyperparameters:</w:t>
+      </w:r>
+    </w:p>
+    <w:p>
+      <w:pPr>
+        <w:keepNext w:val="0"/>
+        <w:keepLines w:val="0"/>
+        <w:pageBreakBefore w:val="0"/>
+        <w:widowControl w:val="1"/>
+        <w:pBdr>
+          <w:top w:color="auto" w:space="0" w:sz="0" w:val="none"/>
+          <w:left w:space="0" w:sz="0" w:val="nil"/>
+          <w:bottom w:color="auto" w:space="0" w:sz="0" w:val="none"/>
+          <w:right w:color="auto" w:space="0" w:sz="0" w:val="none"/>
+          <w:between w:color="auto" w:space="0" w:sz="0" w:val="none"/>
+        </w:pBdr>
+        <w:shd w:fill="ffffff" w:val="clear"/>
+        <w:spacing w:after="0" w:before="0" w:line="240" w:lineRule="auto"/>
+        <w:ind w:left="0" w:right="0" w:firstLine="0"/>
+        <w:jc w:val="both"/>
+        <w:rPr>
+          <w:sz w:val="21"/>
+          <w:szCs w:val="21"/>
+          <w:highlight w:val="white"/>
+        </w:rPr>
+      </w:pPr>
+      <w:r>
+        <w:rPr>
+          <w:rtl w:val="0"/>
+        </w:rPr>
+      </w:r>
+    </w:p>
+    <w:p>
+      <w:pPr>
+        <w:keepNext w:val="0"/>
+        <w:keepLines w:val="0"/>
+        <w:pageBreakBefore w:val="0"/>
+        <w:widowControl w:val="1"/>
+        <w:pBdr>
+          <w:top w:color="auto" w:space="0" w:sz="0" w:val="none"/>
+          <w:left w:space="0" w:sz="0" w:val="nil"/>
+          <w:bottom w:color="auto" w:space="0" w:sz="0" w:val="none"/>
+          <w:right w:color="auto" w:space="0" w:sz="0" w:val="none"/>
+          <w:between w:color="auto" w:space="0" w:sz="0" w:val="none"/>
+        </w:pBdr>
+        <w:shd w:fill="ffffff" w:val="clear"/>
+        <w:spacing w:after="0" w:before="0" w:line="240" w:lineRule="auto"/>
+        <w:ind w:left="0" w:right="0" w:firstLine="0"/>
+        <w:jc w:val="both"/>
+        <w:rPr>
+          <w:sz w:val="21"/>
+          <w:szCs w:val="21"/>
+          <w:highlight w:val="white"/>
+        </w:rPr>
+      </w:pPr>
+      <w:r>
+        <w:rPr>
+          <w:sz w:val="21"/>
+          <w:szCs w:val="21"/>
+          <w:highlight w:val="white"/>
+          <w:rtl w:val="0"/>
+        </w:rPr>
+        <w:t xml:space="preserve">n_estimators = 1800 </w:t>
+      </w:r>
+    </w:p>
+    <w:p>
+      <w:pPr>
+        <w:keepNext w:val="0"/>
+        <w:keepLines w:val="0"/>
+        <w:pageBreakBefore w:val="0"/>
+        <w:widowControl w:val="1"/>
+        <w:pBdr>
+          <w:top w:color="auto" w:space="0" w:sz="0" w:val="none"/>
+          <w:left w:space="0" w:sz="0" w:val="nil"/>
+          <w:bottom w:color="auto" w:space="0" w:sz="0" w:val="none"/>
+          <w:right w:color="auto" w:space="0" w:sz="0" w:val="none"/>
+          <w:between w:color="auto" w:space="0" w:sz="0" w:val="none"/>
+        </w:pBdr>
+        <w:shd w:fill="ffffff" w:val="clear"/>
+        <w:spacing w:after="0" w:before="0" w:line="240" w:lineRule="auto"/>
+        <w:ind w:left="0" w:right="0" w:firstLine="0"/>
+        <w:jc w:val="both"/>
+        <w:rPr>
+          <w:sz w:val="21"/>
+          <w:szCs w:val="21"/>
+          <w:highlight w:val="white"/>
+        </w:rPr>
+      </w:pPr>
+      <w:r>
+        <w:rPr>
+          <w:sz w:val="21"/>
+          <w:szCs w:val="21"/>
+          <w:highlight w:val="white"/>
+          <w:rtl w:val="0"/>
+        </w:rPr>
+        <w:t xml:space="preserve">max_depth =  20</w:t>
+      </w:r>
+    </w:p>
+    <w:p>
+      <w:pPr>
+        <w:keepNext w:val="0"/>
+        <w:keepLines w:val="0"/>
+        <w:pageBreakBefore w:val="0"/>
+        <w:widowControl w:val="1"/>
+        <w:pBdr>
+          <w:top w:color="auto" w:space="0" w:sz="0" w:val="none"/>
+          <w:left w:space="0" w:sz="0" w:val="nil"/>
+          <w:bottom w:color="auto" w:space="0" w:sz="0" w:val="none"/>
+          <w:right w:color="auto" w:space="0" w:sz="0" w:val="none"/>
+          <w:between w:color="auto" w:space="0" w:sz="0" w:val="none"/>
+        </w:pBdr>
+        <w:shd w:fill="ffffff" w:val="clear"/>
+        <w:spacing w:after="0" w:before="0" w:line="240" w:lineRule="auto"/>
+        <w:ind w:left="0" w:right="0" w:firstLine="0"/>
+        <w:jc w:val="both"/>
+        <w:rPr>
+          <w:sz w:val="21"/>
+          <w:szCs w:val="21"/>
+          <w:highlight w:val="white"/>
+        </w:rPr>
+      </w:pPr>
+      <w:r>
+        <w:rPr>
+          <w:sz w:val="21"/>
+          <w:szCs w:val="21"/>
+          <w:highlight w:val="white"/>
+          <w:rtl w:val="0"/>
+        </w:rPr>
+        <w:t xml:space="preserve">learning_rate = 0.01</w:t>
+      </w:r>
+    </w:p>
+    <w:p>
+      <w:pPr>
+        <w:keepNext w:val="0"/>
+        <w:keepLines w:val="0"/>
+        <w:pageBreakBefore w:val="0"/>
+        <w:widowControl w:val="1"/>
+        <w:pBdr>
+          <w:top w:color="auto" w:space="0" w:sz="0" w:val="none"/>
+          <w:left w:space="0" w:sz="0" w:val="nil"/>
+          <w:bottom w:color="auto" w:space="0" w:sz="0" w:val="none"/>
+          <w:right w:color="auto" w:space="0" w:sz="0" w:val="none"/>
+          <w:between w:color="auto" w:space="0" w:sz="0" w:val="none"/>
+        </w:pBdr>
+        <w:shd w:fill="ffffff" w:val="clear"/>
+        <w:spacing w:after="0" w:before="0" w:line="240" w:lineRule="auto"/>
+        <w:ind w:left="0" w:right="0" w:firstLine="0"/>
+        <w:jc w:val="both"/>
+        <w:rPr>
+          <w:sz w:val="21"/>
+          <w:szCs w:val="21"/>
+          <w:highlight w:val="white"/>
+        </w:rPr>
+      </w:pPr>
+      <w:r>
+        <w:rPr>
+          <w:sz w:val="21"/>
+          <w:szCs w:val="21"/>
+          <w:highlight w:val="white"/>
+          <w:rtl w:val="0"/>
+        </w:rPr>
+        <w:t xml:space="preserve">colsample_bytree = 0.7</w:t>
+      </w:r>
+    </w:p>
+    <w:p>
+      <w:pPr>
+        <w:keepNext w:val="0"/>
+        <w:keepLines w:val="0"/>
+        <w:pageBreakBefore w:val="0"/>
+        <w:widowControl w:val="1"/>
+        <w:pBdr>
+          <w:top w:color="auto" w:space="0" w:sz="0" w:val="none"/>
+          <w:left w:space="0" w:sz="0" w:val="nil"/>
+          <w:bottom w:color="auto" w:space="0" w:sz="0" w:val="none"/>
+          <w:right w:color="auto" w:space="0" w:sz="0" w:val="none"/>
+          <w:between w:color="auto" w:space="0" w:sz="0" w:val="none"/>
+        </w:pBdr>
+        <w:shd w:fill="ffffff" w:val="clear"/>
+        <w:spacing w:after="0" w:before="0" w:line="240" w:lineRule="auto"/>
+        <w:ind w:left="0" w:right="0" w:firstLine="0"/>
+        <w:jc w:val="both"/>
+        <w:rPr>
+          <w:sz w:val="21"/>
+          <w:szCs w:val="21"/>
+          <w:highlight w:val="white"/>
+        </w:rPr>
+      </w:pPr>
+      <w:r>
+        <w:rPr>
+          <w:sz w:val="21"/>
+          <w:szCs w:val="21"/>
+          <w:highlight w:val="white"/>
+          <w:rtl w:val="0"/>
+        </w:rPr>
+        <w:t xml:space="preserve">colsample_bylevel = 0.4</w:t>
+      </w:r>
+    </w:p>
+    <w:p>
+      <w:pPr>
+        <w:keepNext w:val="0"/>
+        <w:keepLines w:val="0"/>
+        <w:pageBreakBefore w:val="0"/>
+        <w:widowControl w:val="1"/>
+        <w:pBdr>
+          <w:top w:color="auto" w:space="0" w:sz="0" w:val="none"/>
+          <w:left w:space="0" w:sz="0" w:val="nil"/>
+          <w:bottom w:color="auto" w:space="0" w:sz="0" w:val="none"/>
+          <w:right w:color="auto" w:space="0" w:sz="0" w:val="none"/>
+          <w:between w:color="auto" w:space="0" w:sz="0" w:val="none"/>
+        </w:pBdr>
+        <w:shd w:fill="ffffff" w:val="clear"/>
+        <w:spacing w:after="0" w:before="0" w:line="240" w:lineRule="auto"/>
+        <w:ind w:left="0" w:right="0" w:firstLine="0"/>
+        <w:jc w:val="both"/>
+        <w:rPr>
+          <w:sz w:val="21"/>
+          <w:szCs w:val="21"/>
+          <w:highlight w:val="white"/>
+        </w:rPr>
+      </w:pPr>
+      <w:r>
+        <w:rPr>
+          <w:rtl w:val="0"/>
+        </w:rPr>
+      </w:r>
+    </w:p>
+    <w:p>
+      <w:pPr>
+        <w:keepNext w:val="0"/>
+        <w:keepLines w:val="0"/>
+        <w:pageBreakBefore w:val="0"/>
+        <w:widowControl w:val="1"/>
+        <w:pBdr>
+          <w:top w:color="auto" w:space="0" w:sz="0" w:val="none"/>
+          <w:left w:space="0" w:sz="0" w:val="nil"/>
+          <w:bottom w:color="auto" w:space="0" w:sz="0" w:val="none"/>
+          <w:right w:color="auto" w:space="0" w:sz="0" w:val="none"/>
+          <w:between w:color="auto" w:space="0" w:sz="0" w:val="none"/>
+        </w:pBdr>
+        <w:shd w:fill="ffffff" w:val="clear"/>
+        <w:spacing w:after="0" w:before="0" w:line="240" w:lineRule="auto"/>
+        <w:ind w:left="0" w:right="0" w:firstLine="0"/>
+        <w:jc w:val="center"/>
+        <w:rPr>
+          <w:sz w:val="21"/>
+          <w:szCs w:val="21"/>
+          <w:highlight w:val="white"/>
+        </w:rPr>
+      </w:pPr>
+      <w:r>
+        <w:rPr>
+          <w:sz w:val="21"/>
+          <w:szCs w:val="21"/>
+          <w:highlight w:val="white"/>
+        </w:rPr>
+        <w:drawing>
+          <wp:inline distB="19050" distT="19050" distL="19050" distR="19050">
+            <wp:extent cx="4195763" cy="3677462"/>
+            <wp:effectExtent b="0" l="0" r="0" t="0"/>
+            <wp:docPr id="1" name="image1.png"/>
+            <a:graphic>
+              <a:graphicData uri="http://schemas.openxmlformats.org/drawingml/2006/picture">
+                <pic:pic>
+                  <pic:nvPicPr>
+                    <pic:cNvPr id="0" name="image1.png"/>
+                    <pic:cNvPicPr preferRelativeResize="0"/>
+                  </pic:nvPicPr>
+                  <pic:blipFill>
+                    <a:blip r:embed="rId6"/>
+                    <a:srcRect b="0" l="0" r="0" t="0"/>
+                    <a:stretch>
+                      <a:fillRect/>
+                    </a:stretch>
+                  </pic:blipFill>
+                  <pic:spPr>
+                    <a:xfrm>
+                      <a:off x="0" y="0"/>
+                      <a:ext cx="4195763" cy="3677462"/>
+                    </a:xfrm>
+                    <a:prstGeom prst="rect"/>
+                    <a:ln/>
+                  </pic:spPr>
+                </pic:pic>
+              </a:graphicData>
+            </a:graphic>
+          </wp:inline>
+        </w:drawing>
+      </w:r>
       <w:r>
         <w:rPr>
           <w:rtl w:val="0"/>

</xml_diff>